<commit_message>
GCS matlab edits, add default config handling to flight code
</commit_message>
<xml_diff>
--- a/Docs/Plan.docx
+++ b/Docs/Plan.docx
@@ -31,7 +31,7 @@
         </w:numPr>
       </w:pPr>
       <w:r>
-        <w:t>Leader: 192.168.1.100</w:t>
+        <w:t>Leader: 192.168.1.1</w:t>
       </w:r>
     </w:p>
     <w:p>
@@ -43,13 +43,7 @@
         </w:numPr>
       </w:pPr>
       <w:r>
-        <w:t xml:space="preserve">Agent </w:t>
-      </w:r>
-      <w:r>
-        <w:t>1</w:t>
-      </w:r>
-      <w:r>
-        <w:t>: 192.168.1.1</w:t>
+        <w:t>First agent: 192.168.1.2</w:t>
       </w:r>
     </w:p>
     <w:p>
@@ -84,7 +78,7 @@
         </w:numPr>
       </w:pPr>
       <w:r>
-        <w:t>Each agent has a TCP/IP *server* on its IP and the port above</w:t>
+        <w:t>Each agent and GCS broadcasts on port 5001</w:t>
       </w:r>
     </w:p>
     <w:p>
@@ -96,18 +90,6 @@
         </w:numPr>
       </w:pPr>
       <w:r>
-        <w:t xml:space="preserve">Each agent connects to other agents </w:t>
-      </w:r>
-    </w:p>
-    <w:p>
-      <w:pPr>
-        <w:pStyle w:val="ListParagraph"/>
-        <w:numPr>
-          <w:ilvl w:val="0"/>
-          <w:numId w:val="5"/>
-        </w:numPr>
-      </w:pPr>
-      <w:r>
         <w:t>Data:</w:t>
       </w:r>
     </w:p>
@@ -119,9 +101,11 @@
           <w:numId w:val="5"/>
         </w:numPr>
       </w:pPr>
+      <w:proofErr w:type="spellStart"/>
       <w:r>
         <w:t>SysID</w:t>
       </w:r>
+      <w:proofErr w:type="spellEnd"/>
     </w:p>
     <w:p>
       <w:pPr>
@@ -233,8 +217,6 @@
       <w:r>
         <w:t>Port 5001</w:t>
       </w:r>
-      <w:bookmarkStart w:id="0" w:name="_GoBack"/>
-      <w:bookmarkEnd w:id="0"/>
     </w:p>
     <w:p>
       <w:pPr>
@@ -309,8 +291,13 @@
       </w:r>
     </w:p>
     <w:p>
-      <w:r>
-        <w:t>Failsafes:</w:t>
+      <w:proofErr w:type="spellStart"/>
+      <w:r>
+        <w:t>Failsafes</w:t>
+      </w:r>
+      <w:proofErr w:type="spellEnd"/>
+      <w:r>
+        <w:t>:</w:t>
       </w:r>
     </w:p>
     <w:p>
@@ -342,8 +329,13 @@
           <w:numId w:val="3"/>
         </w:numPr>
       </w:pPr>
-      <w:r>
-        <w:t>MissionPlanner loss (TBD, 30 second), RTL different altitudes</w:t>
+      <w:proofErr w:type="spellStart"/>
+      <w:r>
+        <w:t>MissionPlanner</w:t>
+      </w:r>
+      <w:proofErr w:type="spellEnd"/>
+      <w:r>
+        <w:t xml:space="preserve"> loss (TBD, 30 second), RTL different altitudes</w:t>
       </w:r>
     </w:p>
     <w:p>
@@ -354,8 +346,13 @@
           <w:numId w:val="3"/>
         </w:numPr>
       </w:pPr>
-      <w:r>
-        <w:t>WiFi Peer Loss (2 seconds), RTL</w:t>
+      <w:proofErr w:type="spellStart"/>
+      <w:r>
+        <w:t>WiFi</w:t>
+      </w:r>
+      <w:proofErr w:type="spellEnd"/>
+      <w:r>
+        <w:t xml:space="preserve"> Peer Loss (2 seconds), RTL</w:t>
       </w:r>
     </w:p>
     <w:p>
@@ -366,8 +363,13 @@
           <w:numId w:val="3"/>
         </w:numPr>
       </w:pPr>
-      <w:r>
-        <w:t>WiFi GCS Loss (2 seconds): RTL</w:t>
+      <w:proofErr w:type="spellStart"/>
+      <w:r>
+        <w:t>WiFi</w:t>
+      </w:r>
+      <w:proofErr w:type="spellEnd"/>
+      <w:r>
+        <w:t xml:space="preserve"> GCS Loss (2 seconds): RTL</w:t>
       </w:r>
     </w:p>
     <w:p>
@@ -386,7 +388,6 @@
     <w:p/>
     <w:p>
       <w:r>
-        <w:lastRenderedPageBreak/>
         <w:t>Flight Code:</w:t>
       </w:r>
     </w:p>
@@ -399,6 +400,7 @@
         </w:numPr>
       </w:pPr>
       <w:r>
+        <w:lastRenderedPageBreak/>
         <w:t>Control Process</w:t>
       </w:r>
     </w:p>
@@ -410,8 +412,13 @@
           <w:numId w:val="6"/>
         </w:numPr>
       </w:pPr>
-      <w:r>
-        <w:t>MAVLINk communication</w:t>
+      <w:proofErr w:type="spellStart"/>
+      <w:r>
+        <w:t>MAVLINk</w:t>
+      </w:r>
+      <w:proofErr w:type="spellEnd"/>
+      <w:r>
+        <w:t xml:space="preserve"> communication</w:t>
       </w:r>
     </w:p>
     <w:p>
@@ -597,7 +604,15 @@
         </w:numPr>
       </w:pPr>
       <w:r>
-        <w:t>RC Config:</w:t>
+        <w:t xml:space="preserve">RC </w:t>
+      </w:r>
+      <w:proofErr w:type="spellStart"/>
+      <w:r>
+        <w:t>Config</w:t>
+      </w:r>
+      <w:proofErr w:type="spellEnd"/>
+      <w:r>
+        <w:t>:</w:t>
       </w:r>
     </w:p>
     <w:p>
@@ -661,6 +676,7 @@
       <w:r>
         <w:t xml:space="preserve">Reconnecting: see </w:t>
       </w:r>
+      <w:proofErr w:type="gramStart"/>
       <w:r>
         <w:t>these</w:t>
       </w:r>
@@ -674,6 +690,7 @@
           </w:rPr>
           <w:t>https://discuss.dronekit.io/t/most-effective-way-to-handle-reconnection-between-apm-dronekit/288</w:t>
         </w:r>
+        <w:proofErr w:type="gramEnd"/>
       </w:hyperlink>
     </w:p>
     <w:p>
@@ -700,10 +717,202 @@
       </w:r>
     </w:p>
     <w:p>
-      <w:r>
-        <w:t>http://www.timesynctool.com/</w:t>
-      </w:r>
-    </w:p>
+      <w:hyperlink r:id="rId9" w:history="1">
+        <w:r>
+          <w:rPr>
+            <w:rStyle w:val="Hyperlink"/>
+          </w:rPr>
+          <w:t>http://www.timesynctool.com/</w:t>
+        </w:r>
+      </w:hyperlink>
+      <w:r>
+        <w:t xml:space="preserve"> </w:t>
+      </w:r>
+    </w:p>
+    <w:p/>
+    <w:p>
+      <w:pPr>
+        <w:rPr>
+          <w:b/>
+        </w:rPr>
+      </w:pPr>
+      <w:proofErr w:type="gramStart"/>
+      <w:r>
+        <w:rPr>
+          <w:b/>
+        </w:rPr>
+        <w:t>px4</w:t>
+      </w:r>
+      <w:proofErr w:type="gramEnd"/>
+      <w:r>
+        <w:rPr>
+          <w:b/>
+        </w:rPr>
+        <w:t xml:space="preserve"> </w:t>
+      </w:r>
+      <w:proofErr w:type="spellStart"/>
+      <w:r>
+        <w:rPr>
+          <w:b/>
+        </w:rPr>
+        <w:t>config</w:t>
+      </w:r>
+      <w:proofErr w:type="spellEnd"/>
+      <w:r>
+        <w:rPr>
+          <w:b/>
+        </w:rPr>
+        <w:t>:</w:t>
+      </w:r>
+    </w:p>
+    <w:p>
+      <w:pPr>
+        <w:spacing w:after="0" w:line="240" w:lineRule="auto"/>
+      </w:pPr>
+      <w:proofErr w:type="gramStart"/>
+      <w:r>
+        <w:t>unique</w:t>
+      </w:r>
+      <w:proofErr w:type="gramEnd"/>
+      <w:r>
+        <w:t xml:space="preserve"> MAVID</w:t>
+      </w:r>
+      <w:r>
+        <w:t xml:space="preserve"> (Leader = 1).</w:t>
+      </w:r>
+    </w:p>
+    <w:p>
+      <w:pPr>
+        <w:spacing w:after="0" w:line="240" w:lineRule="auto"/>
+      </w:pPr>
+      <w:r>
+        <w:t>SERIAL0_BAUD=1500</w:t>
+      </w:r>
+    </w:p>
+    <w:p>
+      <w:pPr>
+        <w:spacing w:after="0" w:line="240" w:lineRule="auto"/>
+      </w:pPr>
+      <w:r>
+        <w:t>Raw sense = default</w:t>
+      </w:r>
+    </w:p>
+    <w:p>
+      <w:pPr>
+        <w:spacing w:after="0" w:line="240" w:lineRule="auto"/>
+      </w:pPr>
+      <w:proofErr w:type="spellStart"/>
+      <w:r>
+        <w:t>Ext_stat</w:t>
+      </w:r>
+      <w:proofErr w:type="spellEnd"/>
+      <w:r>
+        <w:t xml:space="preserve"> = default</w:t>
+      </w:r>
+    </w:p>
+    <w:p>
+      <w:pPr>
+        <w:spacing w:after="0" w:line="240" w:lineRule="auto"/>
+      </w:pPr>
+      <w:proofErr w:type="spellStart"/>
+      <w:r>
+        <w:t>RC_Chan</w:t>
+      </w:r>
+      <w:proofErr w:type="spellEnd"/>
+      <w:r>
+        <w:t xml:space="preserve"> = 20</w:t>
+      </w:r>
+      <w:bookmarkStart w:id="0" w:name="_GoBack"/>
+      <w:bookmarkEnd w:id="0"/>
+    </w:p>
+    <w:p>
+      <w:pPr>
+        <w:spacing w:after="0" w:line="240" w:lineRule="auto"/>
+      </w:pPr>
+      <w:proofErr w:type="spellStart"/>
+      <w:r>
+        <w:t>Raw_ctrl</w:t>
+      </w:r>
+      <w:proofErr w:type="spellEnd"/>
+      <w:r>
+        <w:t xml:space="preserve"> = default</w:t>
+      </w:r>
+    </w:p>
+    <w:p>
+      <w:pPr>
+        <w:spacing w:after="0" w:line="240" w:lineRule="auto"/>
+      </w:pPr>
+      <w:r>
+        <w:t>Position = position = 20</w:t>
+      </w:r>
+    </w:p>
+    <w:p>
+      <w:pPr>
+        <w:spacing w:after="0" w:line="240" w:lineRule="auto"/>
+      </w:pPr>
+      <w:r>
+        <w:t>Extra1 = attitude = 20</w:t>
+      </w:r>
+    </w:p>
+    <w:p>
+      <w:pPr>
+        <w:spacing w:after="0" w:line="240" w:lineRule="auto"/>
+      </w:pPr>
+      <w:r>
+        <w:t>Extra 2 = default</w:t>
+      </w:r>
+    </w:p>
+    <w:p>
+      <w:pPr>
+        <w:spacing w:after="0" w:line="240" w:lineRule="auto"/>
+      </w:pPr>
+      <w:r>
+        <w:t>Extra3 = default</w:t>
+      </w:r>
+    </w:p>
+    <w:p>
+      <w:pPr>
+        <w:tabs>
+          <w:tab w:val="left" w:pos="3930"/>
+        </w:tabs>
+        <w:spacing w:after="0" w:line="240" w:lineRule="auto"/>
+      </w:pPr>
+      <w:r>
+        <w:lastRenderedPageBreak/>
+        <w:t xml:space="preserve">SR0_ADSB </w:t>
+      </w:r>
+      <w:r>
+        <w:t>= unknown = default</w:t>
+      </w:r>
+      <w:r>
+        <w:tab/>
+      </w:r>
+    </w:p>
+    <w:p>
+      <w:pPr>
+        <w:tabs>
+          <w:tab w:val="left" w:pos="3930"/>
+        </w:tabs>
+        <w:spacing w:after="0" w:line="240" w:lineRule="auto"/>
+      </w:pPr>
+      <w:r>
+        <w:t xml:space="preserve">See </w:t>
+      </w:r>
+      <w:hyperlink r:id="rId10" w:history="1">
+        <w:r>
+          <w:rPr>
+            <w:rStyle w:val="Hyperlink"/>
+          </w:rPr>
+          <w:t>https://github.com/ArduPilot/ardupilot/blob/a45dd30c1d94b216ee89c3fd7ab8f3fc1d9bedea/ArduPlane/GCS_Mavlink.cpp</w:t>
+        </w:r>
+      </w:hyperlink>
+      <w:r>
+        <w:t xml:space="preserve"> </w:t>
+      </w:r>
+    </w:p>
+    <w:p/>
+    <w:p/>
+    <w:p/>
     <w:sectPr>
       <w:pgSz w:w="12240" w:h="15840"/>
       <w:pgMar w:top="1440" w:right="1440" w:bottom="1440" w:left="1440" w:header="720" w:footer="720" w:gutter="0"/>

</xml_diff>